<commit_message>
Adding Pieper to intro.
</commit_message>
<xml_diff>
--- a/chaps/Arendt.docx
+++ b/chaps/Arendt.docx
@@ -95,14 +95,30 @@
         <w:rPr>
           <w:lang w:val="en-US"/>
         </w:rPr>
-        <w:t xml:space="preserve">Josefina Araos </w:t>
-      </w:r>
+        <w:t xml:space="preserve">Josefina </w:t>
+      </w:r>
+      <w:proofErr w:type="spellStart"/>
+      <w:r>
+        <w:rPr>
+          <w:lang w:val="en-US"/>
+        </w:rPr>
+        <w:t>Araos</w:t>
+      </w:r>
+      <w:proofErr w:type="spellEnd"/>
+      <w:r>
+        <w:rPr>
+          <w:lang w:val="en-US"/>
+        </w:rPr>
+        <w:t xml:space="preserve"> </w:t>
+      </w:r>
+      <w:proofErr w:type="spellStart"/>
       <w:r>
         <w:rPr>
           <w:lang w:val="en-US"/>
         </w:rPr>
         <w:t>Bralic</w:t>
       </w:r>
+      <w:proofErr w:type="spellEnd"/>
       <w:r>
         <w:rPr>
           <w:lang w:val="en-US"/>
@@ -187,42 +203,45 @@
           <w:szCs w:val="20"/>
           <w:lang w:val="en-US"/>
         </w:rPr>
-        <w:t xml:space="preserve">Josefina Araos </w:t>
-      </w:r>
+        <w:t xml:space="preserve">Josefina </w:t>
+      </w:r>
+      <w:proofErr w:type="spellStart"/>
       <w:r>
         <w:rPr>
           <w:sz w:val="20"/>
           <w:szCs w:val="20"/>
           <w:lang w:val="en-US"/>
         </w:rPr>
-        <w:t>Bralic</w:t>
-      </w:r>
-    </w:p>
-    <w:p>
-      <w:pPr>
+        <w:t>Araos</w:t>
+      </w:r>
+      <w:proofErr w:type="spellEnd"/>
+      <w:r>
         <w:rPr>
           <w:sz w:val="20"/>
           <w:szCs w:val="20"/>
           <w:lang w:val="en-US"/>
         </w:rPr>
-      </w:pPr>
-    </w:p>
-    <w:p>
-      <w:pPr>
+        <w:t xml:space="preserve"> </w:t>
+      </w:r>
+      <w:proofErr w:type="spellStart"/>
+      <w:r>
         <w:rPr>
           <w:sz w:val="20"/>
           <w:szCs w:val="20"/>
           <w:lang w:val="en-US"/>
         </w:rPr>
-      </w:pPr>
-      <w:r>
+        <w:t>Bralic</w:t>
+      </w:r>
+      <w:proofErr w:type="spellEnd"/>
+    </w:p>
+    <w:p>
+      <w:pPr>
         <w:rPr>
           <w:sz w:val="20"/>
           <w:szCs w:val="20"/>
           <w:lang w:val="en-US"/>
         </w:rPr>
-        <w:t>Josefina Araos Bralic is a researcher at the Instituto de Estudios de la Sociedad (IES) in Santiago, Chile. She earned her Bachelor's and Master's degrees in History from Pontificia Universidad Católica de Chile. Currently, she is pursuing a PhD in Philosophy at Universidad de los Andes (Chile). Her research focuses on populism, the crisis of liberal democracies, and the political philosophy of Hannah Arendt.</w:t>
-      </w:r>
+      </w:pPr>
     </w:p>
     <w:p>
       <w:pPr>
@@ -232,98 +251,241 @@
           <w:lang w:val="en-US"/>
         </w:rPr>
       </w:pPr>
-    </w:p>
-    <w:p>
-      <w:pPr>
+      <w:r>
         <w:rPr>
           <w:sz w:val="20"/>
           <w:szCs w:val="20"/>
           <w:lang w:val="en-US"/>
         </w:rPr>
-      </w:pPr>
+        <w:t xml:space="preserve">Josefina </w:t>
+      </w:r>
+      <w:proofErr w:type="spellStart"/>
       <w:r>
         <w:rPr>
           <w:sz w:val="20"/>
           <w:szCs w:val="20"/>
           <w:lang w:val="en-US"/>
         </w:rPr>
-        <w:t>Sarah J. Wilford</w:t>
-      </w:r>
-    </w:p>
-    <w:p>
-      <w:pPr>
+        <w:t>Araos</w:t>
+      </w:r>
+      <w:proofErr w:type="spellEnd"/>
+      <w:r>
         <w:rPr>
           <w:sz w:val="20"/>
           <w:szCs w:val="20"/>
           <w:lang w:val="en-US"/>
         </w:rPr>
-      </w:pPr>
-    </w:p>
-    <w:p>
-      <w:pPr>
+        <w:t xml:space="preserve"> </w:t>
+      </w:r>
+      <w:proofErr w:type="spellStart"/>
+      <w:r>
         <w:rPr>
           <w:sz w:val="20"/>
           <w:szCs w:val="20"/>
           <w:lang w:val="en-US"/>
         </w:rPr>
-      </w:pPr>
+        <w:t>Bralic</w:t>
+      </w:r>
+      <w:proofErr w:type="spellEnd"/>
       <w:r>
         <w:rPr>
           <w:sz w:val="20"/>
           <w:szCs w:val="20"/>
           <w:lang w:val="en-US"/>
         </w:rPr>
-        <w:t>Sarah J. Wilford is a Professor and Researcher at Centro Signos, Universidad de los Andes in Santiago, Chile. She received her PhD in Politics from King's College London. She studies the political thought of Alexis de Tocqueville, especially regarding family, women, and the maintenance of liberty in democratic societies.</w:t>
-      </w:r>
-    </w:p>
-    <w:p>
-      <w:pPr>
+        <w:t xml:space="preserve"> is a researcher at the Instituto de </w:t>
+      </w:r>
+      <w:proofErr w:type="spellStart"/>
+      <w:r>
         <w:rPr>
           <w:sz w:val="20"/>
           <w:szCs w:val="20"/>
           <w:lang w:val="en-US"/>
         </w:rPr>
-      </w:pPr>
-    </w:p>
-    <w:p>
-      <w:pPr>
+        <w:t>Estudios</w:t>
+      </w:r>
+      <w:proofErr w:type="spellEnd"/>
+      <w:r>
         <w:rPr>
           <w:sz w:val="20"/>
           <w:szCs w:val="20"/>
           <w:lang w:val="en-US"/>
         </w:rPr>
-      </w:pPr>
-    </w:p>
-    <w:p>
-      <w:pPr>
+        <w:t xml:space="preserve"> de la Sociedad (IES) in Santiago, Chile. She earned her Bachelor's and Master's degrees in History from Pontificia Universidad </w:t>
+      </w:r>
+      <w:proofErr w:type="spellStart"/>
+      <w:r>
         <w:rPr>
           <w:sz w:val="20"/>
           <w:szCs w:val="20"/>
           <w:lang w:val="en-US"/>
         </w:rPr>
-      </w:pPr>
+        <w:t>Católica</w:t>
+      </w:r>
+      <w:proofErr w:type="spellEnd"/>
       <w:r>
         <w:rPr>
           <w:sz w:val="20"/>
           <w:szCs w:val="20"/>
           <w:lang w:val="en-US"/>
         </w:rPr>
-        <w:t>Word count: 5,1</w:t>
-      </w:r>
+        <w:t xml:space="preserve"> de Chile. Currently, she is pursuing a PhD in Philosophy at Universidad de </w:t>
+      </w:r>
+      <w:proofErr w:type="spellStart"/>
       <w:r>
         <w:rPr>
           <w:sz w:val="20"/>
           <w:szCs w:val="20"/>
           <w:lang w:val="en-US"/>
         </w:rPr>
-        <w:t>3</w:t>
-      </w:r>
+        <w:t>los</w:t>
+      </w:r>
+      <w:proofErr w:type="spellEnd"/>
       <w:r>
         <w:rPr>
           <w:sz w:val="20"/>
           <w:szCs w:val="20"/>
           <w:lang w:val="en-US"/>
         </w:rPr>
+        <w:t xml:space="preserve"> Andes (Chile). Her research focuses on populism, the crisis of liberal democracies, and the political philosophy of Hannah Arendt.</w:t>
+      </w:r>
+    </w:p>
+    <w:p>
+      <w:pPr>
+        <w:rPr>
+          <w:sz w:val="20"/>
+          <w:szCs w:val="20"/>
+          <w:lang w:val="en-US"/>
+        </w:rPr>
+      </w:pPr>
+    </w:p>
+    <w:p>
+      <w:pPr>
+        <w:rPr>
+          <w:sz w:val="20"/>
+          <w:szCs w:val="20"/>
+          <w:lang w:val="en-US"/>
+        </w:rPr>
+      </w:pPr>
+      <w:r>
+        <w:rPr>
+          <w:sz w:val="20"/>
+          <w:szCs w:val="20"/>
+          <w:lang w:val="en-US"/>
+        </w:rPr>
+        <w:t>Sarah J. Wilford</w:t>
+      </w:r>
+    </w:p>
+    <w:p>
+      <w:pPr>
+        <w:rPr>
+          <w:sz w:val="20"/>
+          <w:szCs w:val="20"/>
+          <w:lang w:val="en-US"/>
+        </w:rPr>
+      </w:pPr>
+    </w:p>
+    <w:p>
+      <w:pPr>
+        <w:rPr>
+          <w:sz w:val="20"/>
+          <w:szCs w:val="20"/>
+          <w:lang w:val="en-US"/>
+        </w:rPr>
+      </w:pPr>
+      <w:r>
+        <w:rPr>
+          <w:sz w:val="20"/>
+          <w:szCs w:val="20"/>
+          <w:lang w:val="en-US"/>
+        </w:rPr>
+        <w:t xml:space="preserve">Sarah J. Wilford is a Professor and Researcher at Centro </w:t>
+      </w:r>
+      <w:proofErr w:type="spellStart"/>
+      <w:r>
+        <w:rPr>
+          <w:sz w:val="20"/>
+          <w:szCs w:val="20"/>
+          <w:lang w:val="en-US"/>
+        </w:rPr>
+        <w:t>Signos</w:t>
+      </w:r>
+      <w:proofErr w:type="spellEnd"/>
+      <w:r>
+        <w:rPr>
+          <w:sz w:val="20"/>
+          <w:szCs w:val="20"/>
+          <w:lang w:val="en-US"/>
+        </w:rPr>
+        <w:t xml:space="preserve">, Universidad de </w:t>
+      </w:r>
+      <w:proofErr w:type="spellStart"/>
+      <w:r>
+        <w:rPr>
+          <w:sz w:val="20"/>
+          <w:szCs w:val="20"/>
+          <w:lang w:val="en-US"/>
+        </w:rPr>
+        <w:t>los</w:t>
+      </w:r>
+      <w:proofErr w:type="spellEnd"/>
+      <w:r>
+        <w:rPr>
+          <w:sz w:val="20"/>
+          <w:szCs w:val="20"/>
+          <w:lang w:val="en-US"/>
+        </w:rPr>
+        <w:t xml:space="preserve"> Andes in Santiago, Chile. She received her PhD in Politics from King's College London. She studies the political thought of Alexis de Tocqueville, especially regarding family, women, and the maintenance of liberty in democratic societies.</w:t>
+      </w:r>
+    </w:p>
+    <w:p>
+      <w:pPr>
+        <w:rPr>
+          <w:sz w:val="20"/>
+          <w:szCs w:val="20"/>
+          <w:lang w:val="en-US"/>
+        </w:rPr>
+      </w:pPr>
+    </w:p>
+    <w:p>
+      <w:pPr>
+        <w:rPr>
+          <w:sz w:val="20"/>
+          <w:szCs w:val="20"/>
+          <w:lang w:val="en-US"/>
+        </w:rPr>
+      </w:pPr>
+    </w:p>
+    <w:p>
+      <w:pPr>
+        <w:rPr>
+          <w:sz w:val="20"/>
+          <w:szCs w:val="20"/>
+          <w:lang w:val="en-US"/>
+        </w:rPr>
+      </w:pPr>
+      <w:r>
+        <w:rPr>
+          <w:sz w:val="20"/>
+          <w:szCs w:val="20"/>
+          <w:lang w:val="en-US"/>
+        </w:rPr>
+        <w:t>Word count: 5,1</w:t>
+      </w:r>
+      <w:r>
+        <w:rPr>
+          <w:sz w:val="20"/>
+          <w:szCs w:val="20"/>
+          <w:lang w:val="en-US"/>
+        </w:rPr>
+        <w:t>3</w:t>
+      </w:r>
+      <w:r>
+        <w:rPr>
+          <w:sz w:val="20"/>
+          <w:szCs w:val="20"/>
+          <w:lang w:val="en-US"/>
+        </w:rPr>
         <w:t>3 (excluding footnotes and bibliography)</w:t>
       </w:r>
     </w:p>
@@ -543,8 +705,19 @@
           <w:iCs/>
           <w:lang w:val="en-US"/>
         </w:rPr>
-        <w:t>vita activa</w:t>
-      </w:r>
+        <w:t xml:space="preserve">vita </w:t>
+      </w:r>
+      <w:proofErr w:type="spellStart"/>
+      <w:r>
+        <w:rPr>
+          <w:rStyle w:val="notion-enable-hover"/>
+          <w:i/>
+          <w:iCs/>
+          <w:lang w:val="en-US"/>
+        </w:rPr>
+        <w:t>activa</w:t>
+      </w:r>
+      <w:proofErr w:type="spellEnd"/>
       <w:r>
         <w:rPr>
           <w:lang w:val="en-US"/>
@@ -564,7 +737,25 @@
           <w:iCs/>
           <w:lang w:val="en-US"/>
         </w:rPr>
-        <w:t xml:space="preserve">vita activa </w:t>
+        <w:t xml:space="preserve">vita </w:t>
+      </w:r>
+      <w:proofErr w:type="spellStart"/>
+      <w:r>
+        <w:rPr>
+          <w:i/>
+          <w:iCs/>
+          <w:lang w:val="en-US"/>
+        </w:rPr>
+        <w:t>activa</w:t>
+      </w:r>
+      <w:proofErr w:type="spellEnd"/>
+      <w:r>
+        <w:rPr>
+          <w:i/>
+          <w:iCs/>
+          <w:lang w:val="en-US"/>
+        </w:rPr>
+        <w:t xml:space="preserve"> </w:t>
       </w:r>
       <w:r>
         <w:rPr>
@@ -609,7 +800,27 @@
           <w:iCs/>
           <w:lang w:val="en-US"/>
         </w:rPr>
-        <w:t xml:space="preserve">vita activa </w:t>
+        <w:t xml:space="preserve">vita </w:t>
+      </w:r>
+      <w:proofErr w:type="spellStart"/>
+      <w:r>
+        <w:rPr>
+          <w:rStyle w:val="notion-enable-hover"/>
+          <w:i/>
+          <w:iCs/>
+          <w:lang w:val="en-US"/>
+        </w:rPr>
+        <w:t>activa</w:t>
+      </w:r>
+      <w:proofErr w:type="spellEnd"/>
+      <w:r>
+        <w:rPr>
+          <w:rStyle w:val="notion-enable-hover"/>
+          <w:i/>
+          <w:iCs/>
+          <w:lang w:val="en-US"/>
+        </w:rPr>
+        <w:t xml:space="preserve"> </w:t>
       </w:r>
       <w:r>
         <w:rPr>
@@ -630,60 +841,7 @@
           <w:lang w:val="en-US"/>
         </w:rPr>
         <w:tab/>
-      </w:r>
-      <w:r>
-        <w:rPr>
-          <w:lang w:val="en-US"/>
-        </w:rPr>
-        <w:t>Among the luminaries examined in this volume,</w:t>
-      </w:r>
-      <w:r>
-        <w:rPr>
-          <w:lang w:val="en-US"/>
-        </w:rPr>
-        <w:t xml:space="preserve"> Arend</w:t>
-      </w:r>
-      <w:r>
-        <w:rPr>
-          <w:lang w:val="en-US"/>
-        </w:rPr>
-        <w:t>t offers a unique perspective because her account of work is embedded within her exploration of how</w:t>
-      </w:r>
-      <w:r>
-        <w:rPr>
-          <w:lang w:val="en-US"/>
-        </w:rPr>
-        <w:t xml:space="preserve"> human activity </w:t>
-      </w:r>
-      <w:r>
-        <w:rPr>
-          <w:lang w:val="en-US"/>
-        </w:rPr>
-        <w:t>and</w:t>
-      </w:r>
-      <w:r>
-        <w:rPr>
-          <w:lang w:val="en-US"/>
-        </w:rPr>
-        <w:t xml:space="preserve"> human atrocity</w:t>
-      </w:r>
-      <w:r>
-        <w:rPr>
-          <w:lang w:val="en-US"/>
-        </w:rPr>
-        <w:t xml:space="preserve"> are related.</w:t>
-      </w:r>
-      <w:r>
-        <w:rPr>
-          <w:lang w:val="en-US"/>
-        </w:rPr>
-        <w:t xml:space="preserve"> </w:t>
-      </w:r>
-      <w:r>
-        <w:rPr>
-          <w:lang w:val="en-US"/>
-        </w:rPr>
-        <w:t>Additionally, her subtle suspicion of work, due to its potential to distract us from action, distinguishes her account from other descriptions of work that either honor work as an important calling or criticize work as a prison. She provides neither a panegyric nor renunciation of work, but rather she uncovers nuances concerning the theme of work and its place in our understanding of human activity. These nuances matter to Arendt because she considers freedom to be hanging in the balance.</w:t>
+        <w:t>Among the luminaries examined in this volume, Arendt offers a unique perspective because her account of work is embedded within her exploration of how human activity and human atrocity are related. Additionally, her subtle suspicion of work, due to its potential to distract us from action, distinguishes her account from other descriptions of work that either honor work as an important calling or criticize work as a prison. She provides neither a panegyric nor renunciation of work, but rather she uncovers nuances concerning the theme of work and its place in our understanding of human activity. These nuances matter to Arendt because she considers freedom to be hanging in the balance.</w:t>
       </w:r>
       <w:r>
         <w:rPr>
@@ -836,7 +994,21 @@
         <w:rPr>
           <w:lang w:val="en-US"/>
         </w:rPr>
-        <w:t xml:space="preserve"> Arendt and Anders grew apart, and in Paris, Arendt met her second husband Heinrich Blücher.</w:t>
+        <w:t xml:space="preserve"> Arendt and Anders grew apart, and in Paris, Arendt met her second husband Heinrich </w:t>
+      </w:r>
+      <w:proofErr w:type="spellStart"/>
+      <w:r>
+        <w:rPr>
+          <w:lang w:val="en-US"/>
+        </w:rPr>
+        <w:t>Blücher</w:t>
+      </w:r>
+      <w:proofErr w:type="spellEnd"/>
+      <w:r>
+        <w:rPr>
+          <w:lang w:val="en-US"/>
+        </w:rPr>
+        <w:t>.</w:t>
       </w:r>
       <w:r>
         <w:rPr>
@@ -896,22 +1068,34 @@
           <w:iCs/>
           <w:lang w:val="en-US"/>
         </w:rPr>
-        <w:t>Vita Activa</w:t>
-      </w:r>
+        <w:t xml:space="preserve">Vita </w:t>
+      </w:r>
+      <w:proofErr w:type="spellStart"/>
       <w:r>
         <w:rPr>
           <w:b/>
           <w:bCs/>
-          <w:lang w:val="en-US"/>
-        </w:rPr>
-        <w:t>: Labor, Work, and Action</w:t>
-      </w:r>
+          <w:i/>
+          <w:iCs/>
+          <w:lang w:val="en-US"/>
+        </w:rPr>
+        <w:t>Activa</w:t>
+      </w:r>
+      <w:proofErr w:type="spellEnd"/>
       <w:r>
         <w:rPr>
           <w:b/>
           <w:bCs/>
           <w:lang w:val="en-US"/>
         </w:rPr>
+        <w:t>: Labor, Work, and Action</w:t>
+      </w:r>
+      <w:r>
+        <w:rPr>
+          <w:b/>
+          <w:bCs/>
+          <w:lang w:val="en-US"/>
+        </w:rPr>
         <w:t xml:space="preserve"> </w:t>
       </w:r>
     </w:p>
@@ -942,8 +1126,18 @@
           <w:iCs/>
           <w:lang w:val="en-US"/>
         </w:rPr>
-        <w:t>vita activa</w:t>
-      </w:r>
+        <w:t xml:space="preserve">vita </w:t>
+      </w:r>
+      <w:proofErr w:type="spellStart"/>
+      <w:r>
+        <w:rPr>
+          <w:i/>
+          <w:iCs/>
+          <w:lang w:val="en-US"/>
+        </w:rPr>
+        <w:t>activa</w:t>
+      </w:r>
+      <w:proofErr w:type="spellEnd"/>
       <w:r>
         <w:rPr>
           <w:lang w:val="en-US"/>
@@ -980,8 +1174,18 @@
           <w:iCs/>
           <w:lang w:val="en-US"/>
         </w:rPr>
-        <w:t>vita activa</w:t>
-      </w:r>
+        <w:t xml:space="preserve">vita </w:t>
+      </w:r>
+      <w:proofErr w:type="spellStart"/>
+      <w:r>
+        <w:rPr>
+          <w:i/>
+          <w:iCs/>
+          <w:lang w:val="en-US"/>
+        </w:rPr>
+        <w:t>activa</w:t>
+      </w:r>
+      <w:proofErr w:type="spellEnd"/>
       <w:r>
         <w:rPr>
           <w:lang w:val="en-US"/>
@@ -1013,8 +1217,18 @@
           <w:iCs/>
           <w:lang w:val="en-US"/>
         </w:rPr>
-        <w:t>vita contemplativa</w:t>
-      </w:r>
+        <w:t xml:space="preserve">vita </w:t>
+      </w:r>
+      <w:proofErr w:type="spellStart"/>
+      <w:r>
+        <w:rPr>
+          <w:i/>
+          <w:iCs/>
+          <w:lang w:val="en-US"/>
+        </w:rPr>
+        <w:t>contemplativa</w:t>
+      </w:r>
+      <w:proofErr w:type="spellEnd"/>
       <w:r>
         <w:rPr>
           <w:lang w:val="en-US"/>
@@ -1102,7 +1316,25 @@
           <w:iCs/>
           <w:lang w:val="en-US"/>
         </w:rPr>
-        <w:t>vita activa.</w:t>
+        <w:t xml:space="preserve">vita </w:t>
+      </w:r>
+      <w:proofErr w:type="spellStart"/>
+      <w:r>
+        <w:rPr>
+          <w:i/>
+          <w:iCs/>
+          <w:lang w:val="en-US"/>
+        </w:rPr>
+        <w:t>activa</w:t>
+      </w:r>
+      <w:proofErr w:type="spellEnd"/>
+      <w:r>
+        <w:rPr>
+          <w:i/>
+          <w:iCs/>
+          <w:lang w:val="en-US"/>
+        </w:rPr>
+        <w:t>.</w:t>
       </w:r>
       <w:r>
         <w:rPr>
@@ -1122,8 +1354,18 @@
           <w:iCs/>
           <w:lang w:val="en-US"/>
         </w:rPr>
-        <w:t>vita activa</w:t>
-      </w:r>
+        <w:t xml:space="preserve">vita </w:t>
+      </w:r>
+      <w:proofErr w:type="spellStart"/>
+      <w:r>
+        <w:rPr>
+          <w:i/>
+          <w:iCs/>
+          <w:lang w:val="en-US"/>
+        </w:rPr>
+        <w:t>activa</w:t>
+      </w:r>
+      <w:proofErr w:type="spellEnd"/>
       <w:r>
         <w:rPr>
           <w:lang w:val="en-US"/>
@@ -1154,13 +1396,23 @@
         </w:rPr>
         <w:t xml:space="preserve"> the belief that “no work of human hands can equal in beauty and truth the physical </w:t>
       </w:r>
-      <w:r>
-        <w:rPr>
-          <w:i/>
-          <w:iCs/>
-          <w:lang w:val="en-US"/>
-        </w:rPr>
-        <w:t>kosmos.</w:t>
+      <w:proofErr w:type="spellStart"/>
+      <w:r>
+        <w:rPr>
+          <w:i/>
+          <w:iCs/>
+          <w:lang w:val="en-US"/>
+        </w:rPr>
+        <w:t>kosmos</w:t>
+      </w:r>
+      <w:proofErr w:type="spellEnd"/>
+      <w:r>
+        <w:rPr>
+          <w:i/>
+          <w:iCs/>
+          <w:lang w:val="en-US"/>
+        </w:rPr>
+        <w:t>.</w:t>
       </w:r>
       <w:r>
         <w:rPr>
@@ -1210,8 +1462,18 @@
           <w:iCs/>
           <w:lang w:val="en-US"/>
         </w:rPr>
-        <w:t>vita activa</w:t>
-      </w:r>
+        <w:t xml:space="preserve">vita </w:t>
+      </w:r>
+      <w:proofErr w:type="spellStart"/>
+      <w:r>
+        <w:rPr>
+          <w:i/>
+          <w:iCs/>
+          <w:lang w:val="en-US"/>
+        </w:rPr>
+        <w:t>activa</w:t>
+      </w:r>
+      <w:proofErr w:type="spellEnd"/>
       <w:r>
         <w:rPr>
           <w:lang w:val="en-US"/>
@@ -1230,8 +1492,18 @@
           <w:iCs/>
           <w:lang w:val="en-US"/>
         </w:rPr>
-        <w:t>vita contemplativa</w:t>
-      </w:r>
+        <w:t xml:space="preserve">vita </w:t>
+      </w:r>
+      <w:proofErr w:type="spellStart"/>
+      <w:r>
+        <w:rPr>
+          <w:i/>
+          <w:iCs/>
+          <w:lang w:val="en-US"/>
+        </w:rPr>
+        <w:t>contemplativa</w:t>
+      </w:r>
+      <w:proofErr w:type="spellEnd"/>
       <w:r>
         <w:rPr>
           <w:lang w:val="en-US"/>
@@ -1271,8 +1543,18 @@
           <w:iCs/>
           <w:lang w:val="en-US"/>
         </w:rPr>
-        <w:t>vita activa</w:t>
-      </w:r>
+        <w:t xml:space="preserve">vita </w:t>
+      </w:r>
+      <w:proofErr w:type="spellStart"/>
+      <w:r>
+        <w:rPr>
+          <w:i/>
+          <w:iCs/>
+          <w:lang w:val="en-US"/>
+        </w:rPr>
+        <w:t>activa</w:t>
+      </w:r>
+      <w:proofErr w:type="spellEnd"/>
       <w:r>
         <w:rPr>
           <w:lang w:val="en-US"/>
@@ -1303,8 +1585,18 @@
           <w:iCs/>
           <w:lang w:val="en-US"/>
         </w:rPr>
-        <w:t>vita activa</w:t>
-      </w:r>
+        <w:t xml:space="preserve">vita </w:t>
+      </w:r>
+      <w:proofErr w:type="spellStart"/>
+      <w:r>
+        <w:rPr>
+          <w:i/>
+          <w:iCs/>
+          <w:lang w:val="en-US"/>
+        </w:rPr>
+        <w:t>activa</w:t>
+      </w:r>
+      <w:proofErr w:type="spellEnd"/>
       <w:r>
         <w:rPr>
           <w:lang w:val="en-US"/>
@@ -1365,8 +1657,18 @@
           <w:iCs/>
           <w:lang w:val="en-US"/>
         </w:rPr>
-        <w:t>vita activa</w:t>
-      </w:r>
+        <w:t xml:space="preserve">vita </w:t>
+      </w:r>
+      <w:proofErr w:type="spellStart"/>
+      <w:r>
+        <w:rPr>
+          <w:i/>
+          <w:iCs/>
+          <w:lang w:val="en-US"/>
+        </w:rPr>
+        <w:t>activa</w:t>
+      </w:r>
+      <w:proofErr w:type="spellEnd"/>
       <w:r>
         <w:rPr>
           <w:lang w:val="en-US"/>
@@ -1379,7 +1681,25 @@
           <w:iCs/>
           <w:lang w:val="en-US"/>
         </w:rPr>
-        <w:t>vita contemplativa.</w:t>
+        <w:t xml:space="preserve">vita </w:t>
+      </w:r>
+      <w:proofErr w:type="spellStart"/>
+      <w:r>
+        <w:rPr>
+          <w:i/>
+          <w:iCs/>
+          <w:lang w:val="en-US"/>
+        </w:rPr>
+        <w:t>contemplativa</w:t>
+      </w:r>
+      <w:proofErr w:type="spellEnd"/>
+      <w:r>
+        <w:rPr>
+          <w:i/>
+          <w:iCs/>
+          <w:lang w:val="en-US"/>
+        </w:rPr>
+        <w:t>.</w:t>
       </w:r>
       <w:r>
         <w:rPr>
@@ -1414,8 +1734,18 @@
           <w:iCs/>
           <w:lang w:val="en-US"/>
         </w:rPr>
-        <w:t>vita activa</w:t>
-      </w:r>
+        <w:t xml:space="preserve">vita </w:t>
+      </w:r>
+      <w:proofErr w:type="spellStart"/>
+      <w:r>
+        <w:rPr>
+          <w:i/>
+          <w:iCs/>
+          <w:lang w:val="en-US"/>
+        </w:rPr>
+        <w:t>activa</w:t>
+      </w:r>
+      <w:proofErr w:type="spellEnd"/>
       <w:r>
         <w:rPr>
           <w:lang w:val="en-US"/>
@@ -1428,8 +1758,18 @@
           <w:iCs/>
           <w:lang w:val="en-US"/>
         </w:rPr>
-        <w:t>vita activa</w:t>
-      </w:r>
+        <w:t xml:space="preserve">vita </w:t>
+      </w:r>
+      <w:proofErr w:type="spellStart"/>
+      <w:r>
+        <w:rPr>
+          <w:i/>
+          <w:iCs/>
+          <w:lang w:val="en-US"/>
+        </w:rPr>
+        <w:t>activa</w:t>
+      </w:r>
+      <w:proofErr w:type="spellEnd"/>
       <w:r>
         <w:rPr>
           <w:lang w:val="en-US"/>
@@ -1771,8 +2111,18 @@
           <w:iCs/>
           <w:lang w:val="en-US"/>
         </w:rPr>
-        <w:t>animal laborans</w:t>
-      </w:r>
+        <w:t xml:space="preserve">animal </w:t>
+      </w:r>
+      <w:proofErr w:type="spellStart"/>
+      <w:r>
+        <w:rPr>
+          <w:i/>
+          <w:iCs/>
+          <w:lang w:val="en-US"/>
+        </w:rPr>
+        <w:t>laborans</w:t>
+      </w:r>
+      <w:proofErr w:type="spellEnd"/>
       <w:r>
         <w:rPr>
           <w:lang w:val="en-US"/>
@@ -1785,8 +2135,18 @@
           <w:iCs/>
           <w:lang w:val="en-US"/>
         </w:rPr>
-        <w:t>animal laborans</w:t>
-      </w:r>
+        <w:t xml:space="preserve">animal </w:t>
+      </w:r>
+      <w:proofErr w:type="spellStart"/>
+      <w:r>
+        <w:rPr>
+          <w:i/>
+          <w:iCs/>
+          <w:lang w:val="en-US"/>
+        </w:rPr>
+        <w:t>laborans</w:t>
+      </w:r>
+      <w:proofErr w:type="spellEnd"/>
       <w:r>
         <w:rPr>
           <w:lang w:val="en-US"/>
@@ -2029,7 +2389,21 @@
         <w:rPr>
           <w:lang w:val="en-US"/>
         </w:rPr>
-        <w:t xml:space="preserve"> Arendt explains that “[p]lurality is the condition of human action because we are all the same, that is, human, in such a way that nobody is ever the same as anyone else.”</w:t>
+        <w:t xml:space="preserve"> Arendt explains that “[p]</w:t>
+      </w:r>
+      <w:proofErr w:type="spellStart"/>
+      <w:r>
+        <w:rPr>
+          <w:lang w:val="en-US"/>
+        </w:rPr>
+        <w:t>lurality</w:t>
+      </w:r>
+      <w:proofErr w:type="spellEnd"/>
+      <w:r>
+        <w:rPr>
+          <w:lang w:val="en-US"/>
+        </w:rPr>
+        <w:t xml:space="preserve"> is the condition of human action because we are all the same, that is, human, in such a way that nobody is ever the same as anyone else.”</w:t>
       </w:r>
       <w:r>
         <w:rPr>
@@ -2149,7 +2523,21 @@
         <w:rPr>
           <w:lang w:val="en-US"/>
         </w:rPr>
-        <w:t>Arendt argues that “[s]peech and action” allow us to show ourselves to each other “</w:t>
+        <w:t>Arendt argues that “[s]</w:t>
+      </w:r>
+      <w:proofErr w:type="spellStart"/>
+      <w:r>
+        <w:rPr>
+          <w:lang w:val="en-US"/>
+        </w:rPr>
+        <w:t>peech</w:t>
+      </w:r>
+      <w:proofErr w:type="spellEnd"/>
+      <w:r>
+        <w:rPr>
+          <w:lang w:val="en-US"/>
+        </w:rPr>
+        <w:t xml:space="preserve"> and action” allow us to show ourselves to each other “</w:t>
       </w:r>
       <w:r>
         <w:rPr>
@@ -2291,8 +2679,18 @@
           <w:iCs/>
           <w:lang w:val="en-US"/>
         </w:rPr>
-        <w:t>vita activa</w:t>
-      </w:r>
+        <w:t xml:space="preserve">vita </w:t>
+      </w:r>
+      <w:proofErr w:type="spellStart"/>
+      <w:r>
+        <w:rPr>
+          <w:i/>
+          <w:iCs/>
+          <w:lang w:val="en-US"/>
+        </w:rPr>
+        <w:t>activa</w:t>
+      </w:r>
+      <w:proofErr w:type="spellEnd"/>
       <w:r>
         <w:rPr>
           <w:lang w:val="en-US"/>
@@ -2430,7 +2828,21 @@
         <w:rPr>
           <w:lang w:val="en-US"/>
         </w:rPr>
-        <w:t xml:space="preserve"> This is more obvious in contradistinction to the other categories: action avoids “the necessitations of labour as well as the necessitations of means-end thinking that constitutes the instrumentality of work,” as Voice explains.</w:t>
+        <w:t xml:space="preserve"> This is more obvious in contradistinction to the other categories: action avoids “the necessitations of </w:t>
+      </w:r>
+      <w:proofErr w:type="spellStart"/>
+      <w:r>
+        <w:rPr>
+          <w:lang w:val="en-US"/>
+        </w:rPr>
+        <w:t>labour</w:t>
+      </w:r>
+      <w:proofErr w:type="spellEnd"/>
+      <w:r>
+        <w:rPr>
+          <w:lang w:val="en-US"/>
+        </w:rPr>
+        <w:t xml:space="preserve"> as well as the necessitations of means-end thinking that constitutes the instrumentality of work,” as Voice explains.</w:t>
       </w:r>
       <w:r>
         <w:rPr>
@@ -2486,8 +2898,18 @@
           <w:iCs/>
           <w:lang w:val="en-US"/>
         </w:rPr>
-        <w:t>vita activa</w:t>
-      </w:r>
+        <w:t xml:space="preserve">vita </w:t>
+      </w:r>
+      <w:proofErr w:type="spellStart"/>
+      <w:r>
+        <w:rPr>
+          <w:i/>
+          <w:iCs/>
+          <w:lang w:val="en-US"/>
+        </w:rPr>
+        <w:t>activa</w:t>
+      </w:r>
+      <w:proofErr w:type="spellEnd"/>
       <w:r>
         <w:rPr>
           <w:lang w:val="en-US"/>
@@ -2584,8 +3006,18 @@
           <w:iCs/>
           <w:lang w:val="en-US"/>
         </w:rPr>
-        <w:t>vita activa</w:t>
-      </w:r>
+        <w:t xml:space="preserve">vita </w:t>
+      </w:r>
+      <w:proofErr w:type="spellStart"/>
+      <w:r>
+        <w:rPr>
+          <w:i/>
+          <w:iCs/>
+          <w:lang w:val="en-US"/>
+        </w:rPr>
+        <w:t>activa</w:t>
+      </w:r>
+      <w:proofErr w:type="spellEnd"/>
       <w:r>
         <w:rPr>
           <w:lang w:val="en-US"/>
@@ -2622,8 +3054,18 @@
           <w:iCs/>
           <w:lang w:val="en-US"/>
         </w:rPr>
-        <w:t>vita activa</w:t>
-      </w:r>
+        <w:t xml:space="preserve">vita </w:t>
+      </w:r>
+      <w:proofErr w:type="spellStart"/>
+      <w:r>
+        <w:rPr>
+          <w:i/>
+          <w:iCs/>
+          <w:lang w:val="en-US"/>
+        </w:rPr>
+        <w:t>activa</w:t>
+      </w:r>
+      <w:proofErr w:type="spellEnd"/>
       <w:r>
         <w:rPr>
           <w:lang w:val="en-US"/>
@@ -2636,8 +3078,18 @@
           <w:iCs/>
           <w:lang w:val="en-US"/>
         </w:rPr>
-        <w:t>vita activa</w:t>
-      </w:r>
+        <w:t xml:space="preserve">vita </w:t>
+      </w:r>
+      <w:proofErr w:type="spellStart"/>
+      <w:r>
+        <w:rPr>
+          <w:i/>
+          <w:iCs/>
+          <w:lang w:val="en-US"/>
+        </w:rPr>
+        <w:t>activa</w:t>
+      </w:r>
+      <w:proofErr w:type="spellEnd"/>
       <w:r>
         <w:rPr>
           <w:lang w:val="en-US"/>
@@ -2662,7 +3114,16 @@
           <w:iCs/>
           <w:lang w:val="en-US"/>
         </w:rPr>
-        <w:t>vita contemplativ</w:t>
+        <w:t xml:space="preserve">vita </w:t>
+      </w:r>
+      <w:proofErr w:type="spellStart"/>
+      <w:r>
+        <w:rPr>
+          <w:i/>
+          <w:iCs/>
+          <w:lang w:val="en-US"/>
+        </w:rPr>
+        <w:t>contemplativ</w:t>
       </w:r>
       <w:r>
         <w:rPr>
@@ -2672,6 +3133,7 @@
         </w:rPr>
         <w:t>a</w:t>
       </w:r>
+      <w:proofErr w:type="spellEnd"/>
       <w:r>
         <w:rPr>
           <w:lang w:val="en-US"/>
@@ -2694,22 +3156,26 @@
         <w:rPr>
           <w:lang w:val="en-US"/>
         </w:rPr>
-        <w:t xml:space="preserve">Survey of Arendt’s broad account of human activity contextualizes her concern regarding work. Readers can better understand Arendt’s justification of her skepticism of work by seeing how she valued </w:t>
-      </w:r>
-      <w:r>
-        <w:rPr>
-          <w:lang w:val="en-US"/>
-        </w:rPr>
-        <w:t xml:space="preserve">work within the </w:t>
-      </w:r>
-      <w:r>
-        <w:rPr>
-          <w:i/>
-          <w:iCs/>
-          <w:lang w:val="en-US"/>
-        </w:rPr>
-        <w:t>vita activa</w:t>
-      </w:r>
+        <w:t xml:space="preserve">Survey of Arendt’s broad account of human activity contextualizes her concern regarding work. Readers can better understand Arendt’s justification of her skepticism of work by seeing how she valued work within the </w:t>
+      </w:r>
+      <w:r>
+        <w:rPr>
+          <w:i/>
+          <w:iCs/>
+          <w:lang w:val="en-US"/>
+        </w:rPr>
+        <w:t xml:space="preserve">vita </w:t>
+      </w:r>
+      <w:proofErr w:type="spellStart"/>
+      <w:r>
+        <w:rPr>
+          <w:i/>
+          <w:iCs/>
+          <w:lang w:val="en-US"/>
+        </w:rPr>
+        <w:t>activa</w:t>
+      </w:r>
+      <w:proofErr w:type="spellEnd"/>
       <w:r>
         <w:rPr>
           <w:lang w:val="en-US"/>
@@ -3049,50 +3515,80 @@
           <w:iCs/>
           <w:lang w:val="en-US"/>
         </w:rPr>
+        <w:t xml:space="preserve">homo </w:t>
+      </w:r>
+      <w:proofErr w:type="spellStart"/>
+      <w:r>
+        <w:rPr>
+          <w:i/>
+          <w:iCs/>
+          <w:lang w:val="en-US"/>
+        </w:rPr>
+        <w:t>faber</w:t>
+      </w:r>
+      <w:r>
+        <w:rPr>
+          <w:lang w:val="en-US"/>
+        </w:rPr>
+        <w:t>’s</w:t>
+      </w:r>
+      <w:proofErr w:type="spellEnd"/>
+      <w:r>
+        <w:rPr>
+          <w:lang w:val="en-US"/>
+        </w:rPr>
+        <w:t xml:space="preserve"> “arsenal” of tools for work.</w:t>
+      </w:r>
+      <w:r>
+        <w:rPr>
+          <w:rStyle w:val="EndnoteReference"/>
+        </w:rPr>
+        <w:endnoteReference w:id="85"/>
+      </w:r>
+      <w:r>
+        <w:rPr>
+          <w:lang w:val="en-US"/>
+        </w:rPr>
+        <w:t xml:space="preserve"> Though the ends of work are not consumed or fleeting, as in the case of labor, they nevertheless possess qualities that fade, as the</w:t>
+      </w:r>
+      <w:r>
+        <w:rPr>
+          <w:lang w:val="en-US"/>
+        </w:rPr>
+        <w:t>y</w:t>
+      </w:r>
+      <w:r>
+        <w:rPr>
+          <w:lang w:val="en-US"/>
+        </w:rPr>
+        <w:t xml:space="preserve"> yield to infinite instrumentalization. For Arendt, “[m]</w:t>
+      </w:r>
+      <w:proofErr w:type="spellStart"/>
+      <w:r>
+        <w:rPr>
+          <w:lang w:val="en-US"/>
+        </w:rPr>
+        <w:t>eaning</w:t>
+      </w:r>
+      <w:proofErr w:type="spellEnd"/>
+      <w:r>
+        <w:rPr>
+          <w:lang w:val="en-US"/>
+        </w:rPr>
+        <w:t xml:space="preserve">” is “permanent,” suggesting that </w:t>
+      </w:r>
+      <w:r>
+        <w:rPr>
+          <w:i/>
+          <w:iCs/>
+          <w:lang w:val="en-US"/>
+        </w:rPr>
         <w:t>homo faber</w:t>
       </w:r>
       <w:r>
         <w:rPr>
           <w:lang w:val="en-US"/>
         </w:rPr>
-        <w:t>’s “arsenal” of tools for work.</w:t>
-      </w:r>
-      <w:r>
-        <w:rPr>
-          <w:rStyle w:val="EndnoteReference"/>
-        </w:rPr>
-        <w:endnoteReference w:id="85"/>
-      </w:r>
-      <w:r>
-        <w:rPr>
-          <w:lang w:val="en-US"/>
-        </w:rPr>
-        <w:t xml:space="preserve"> Though the ends of work are not consumed or fleeting, as in the case of labor, they nevertheless possess qualities that fade, as the</w:t>
-      </w:r>
-      <w:r>
-        <w:rPr>
-          <w:lang w:val="en-US"/>
-        </w:rPr>
-        <w:t>y</w:t>
-      </w:r>
-      <w:r>
-        <w:rPr>
-          <w:lang w:val="en-US"/>
-        </w:rPr>
-        <w:t xml:space="preserve"> yield to infinite instrumentalization. For Arendt, “[m]eaning” is “permanent,” suggesting that </w:t>
-      </w:r>
-      <w:r>
-        <w:rPr>
-          <w:i/>
-          <w:iCs/>
-          <w:lang w:val="en-US"/>
-        </w:rPr>
-        <w:t>homo faber</w:t>
-      </w:r>
-      <w:r>
-        <w:rPr>
-          <w:lang w:val="en-US"/>
-        </w:rPr>
         <w:t xml:space="preserve"> is detached from meaning.</w:t>
       </w:r>
       <w:r>
@@ -3127,8 +3623,18 @@
           <w:iCs/>
           <w:lang w:val="en-US"/>
         </w:rPr>
-        <w:t>animal laborans</w:t>
-      </w:r>
+        <w:t xml:space="preserve">animal </w:t>
+      </w:r>
+      <w:proofErr w:type="spellStart"/>
+      <w:r>
+        <w:rPr>
+          <w:i/>
+          <w:iCs/>
+          <w:lang w:val="en-US"/>
+        </w:rPr>
+        <w:t>laborans</w:t>
+      </w:r>
+      <w:proofErr w:type="spellEnd"/>
       <w:r>
         <w:rPr>
           <w:lang w:val="en-US"/>
@@ -3180,7 +3686,16 @@
           <w:iCs/>
           <w:lang w:val="en-US"/>
         </w:rPr>
-        <w:t>homo faber</w:t>
+        <w:t xml:space="preserve">homo </w:t>
+      </w:r>
+      <w:proofErr w:type="spellStart"/>
+      <w:r>
+        <w:rPr>
+          <w:i/>
+          <w:iCs/>
+          <w:lang w:val="en-US"/>
+        </w:rPr>
+        <w:t>faber</w:t>
       </w:r>
       <w:r>
         <w:rPr>
@@ -3188,6 +3703,7 @@
         </w:rPr>
         <w:t>’s</w:t>
       </w:r>
+      <w:proofErr w:type="spellEnd"/>
       <w:r>
         <w:rPr>
           <w:lang w:val="en-US"/>
@@ -3942,8 +4458,19 @@
           <w:iCs/>
           <w:lang w:val="en-US"/>
         </w:rPr>
-        <w:t>Vita Activa</w:t>
-      </w:r>
+        <w:t xml:space="preserve">Vita </w:t>
+      </w:r>
+      <w:proofErr w:type="spellStart"/>
+      <w:r>
+        <w:rPr>
+          <w:rStyle w:val="Strong"/>
+          <w:i/>
+          <w:iCs/>
+          <w:lang w:val="en-US"/>
+        </w:rPr>
+        <w:t>Activa</w:t>
+      </w:r>
+      <w:proofErr w:type="spellEnd"/>
       <w:r>
         <w:rPr>
           <w:b/>
@@ -4188,11 +4715,11 @@
         <w:endnoteReference w:id="118"/>
       </w:r>
       <w:r>
-        <w:t xml:space="preserve"> These terms, of course, put us in mind of Arendt’s definition of </w:t>
+        <w:t xml:space="preserve"> These terms, of course, put us in mind of Arendt’s definition of human </w:t>
       </w:r>
       <w:r>
         <w:lastRenderedPageBreak/>
-        <w:t>human action. The totalitarian environment was explicitly manifest “in the concentration camps,” that stole from individuals their capacity for action and their freedom by destroying first the “legal” and the “moral person,” and then lastly “individuality itself.”</w:t>
+        <w:t>action. The totalitarian environment was explicitly manifest “in the concentration camps,” that stole from individuals their capacity for action and their freedom by destroying first the “legal” and the “moral person,” and then lastly “individuality itself.”</w:t>
       </w:r>
       <w:r>
         <w:rPr>
@@ -4440,14 +4967,23 @@
           <w:i/>
           <w:iCs/>
         </w:rPr>
-        <w:t>vita activa</w:t>
-      </w:r>
-      <w:r>
-        <w:t xml:space="preserve"> prompts readers to realize that the maintenance of liberty necessitates “a relatively stable human artifice of the sort </w:t>
+        <w:t xml:space="preserve">vita </w:t>
+      </w:r>
+      <w:proofErr w:type="spellStart"/>
+      <w:r>
+        <w:rPr>
+          <w:i/>
+          <w:iCs/>
+        </w:rPr>
+        <w:t>activa</w:t>
+      </w:r>
+      <w:proofErr w:type="spellEnd"/>
+      <w:r>
+        <w:t xml:space="preserve"> prompts readers to realize that the maintenance of liberty necessitates “a relatively stable human artifice of the sort totalitarianism makes </w:t>
       </w:r>
       <w:r>
         <w:lastRenderedPageBreak/>
-        <w:t>totalitarianism makes impossible.”</w:t>
+        <w:t>impossible.”</w:t>
       </w:r>
       <w:r>
         <w:rPr>
@@ -4502,7 +5038,15 @@
         <w:t xml:space="preserve"> In establishing her account of revolution, Arendt criticized standard interpretations of revolution. </w:t>
       </w:r>
       <w:r>
-        <w:t xml:space="preserve">Albrecht Wellmer </w:t>
+        <w:t xml:space="preserve">Albrecht </w:t>
+      </w:r>
+      <w:proofErr w:type="spellStart"/>
+      <w:r>
+        <w:t>Wellmer</w:t>
+      </w:r>
+      <w:proofErr w:type="spellEnd"/>
+      <w:r>
+        <w:t xml:space="preserve"> </w:t>
       </w:r>
       <w:r>
         <w:t>explains that Arendt concludes “both liberal democrats and Marxists have misunderstood the drama of modern revolutions,” due to neglecting the truly “revolutionary” aspect therein, which was an effort to institute “a political space of public freedom” where “free and equal citizens” could negotiate “their common concerns.”</w:t>
@@ -4541,7 +5085,15 @@
         <w:endnoteReference w:id="135"/>
       </w:r>
       <w:r>
-        <w:t xml:space="preserve"> As Wellmer notes, she estimates that “the modern tradition of political thought” neglects “the experience of political action among equal yet diverse peers,” and thereby it cannot provide a thorough account of “political freedom.”</w:t>
+        <w:t xml:space="preserve"> As </w:t>
+      </w:r>
+      <w:proofErr w:type="spellStart"/>
+      <w:r>
+        <w:t>Wellmer</w:t>
+      </w:r>
+      <w:proofErr w:type="spellEnd"/>
+      <w:r>
+        <w:t xml:space="preserve"> notes, she estimates that “the modern tradition of political thought” neglects “the experience of political action among equal yet diverse peers,” and thereby it cannot provide a thorough account of “political freedom.”</w:t>
       </w:r>
       <w:r>
         <w:rPr>
@@ -4567,29 +5119,19 @@
       <w:r>
         <w:t>T</w:t>
       </w:r>
-      <w:r>
-        <w:rPr>
-          <w:lang w:val="en-US"/>
-        </w:rPr>
-        <w:t xml:space="preserve">otalitarianism, </w:t>
-      </w:r>
-      <w:r>
-        <w:rPr>
-          <w:lang w:val="en-US"/>
-        </w:rPr>
-        <w:t>evil,</w:t>
-      </w:r>
-      <w:r>
-        <w:rPr>
-          <w:lang w:val="en-US"/>
-        </w:rPr>
-        <w:t xml:space="preserve"> and revolution</w:t>
-      </w:r>
-      <w:r>
-        <w:rPr>
-          <w:lang w:val="en-US"/>
-        </w:rPr>
-        <w:t xml:space="preserve"> are all relevant to Arendt’s preoccupation with the nuanced drawbacks of work. Where work diverts resources from action, oppression develops, and the prospect of change weakens.</w:t>
+      <w:proofErr w:type="spellStart"/>
+      <w:r>
+        <w:rPr>
+          <w:lang w:val="en-US"/>
+        </w:rPr>
+        <w:t>otalitarianism</w:t>
+      </w:r>
+      <w:proofErr w:type="spellEnd"/>
+      <w:r>
+        <w:rPr>
+          <w:lang w:val="en-US"/>
+        </w:rPr>
+        <w:t>, evil, and revolution are all relevant to Arendt’s preoccupation with the nuanced drawbacks of work. Where work diverts resources from action, oppression develops, and the prospect of change weakens.</w:t>
       </w:r>
       <w:r>
         <w:rPr>
@@ -4714,8 +5256,18 @@
           <w:i/>
           <w:iCs/>
         </w:rPr>
-        <w:t>vita activa</w:t>
-      </w:r>
+        <w:t xml:space="preserve">vita </w:t>
+      </w:r>
+      <w:proofErr w:type="spellStart"/>
+      <w:r>
+        <w:rPr>
+          <w:rStyle w:val="notion-enable-hover"/>
+          <w:i/>
+          <w:iCs/>
+        </w:rPr>
+        <w:t>activa</w:t>
+      </w:r>
+      <w:proofErr w:type="spellEnd"/>
       <w:r>
         <w:t xml:space="preserve"> concluded her life by re-engaging the </w:t>
       </w:r>
@@ -4725,8 +5277,18 @@
           <w:i/>
           <w:iCs/>
         </w:rPr>
-        <w:t>vita contemplativa</w:t>
-      </w:r>
+        <w:t xml:space="preserve">vita </w:t>
+      </w:r>
+      <w:proofErr w:type="spellStart"/>
+      <w:r>
+        <w:rPr>
+          <w:rStyle w:val="notion-enable-hover"/>
+          <w:i/>
+          <w:iCs/>
+        </w:rPr>
+        <w:t>contemplativa</w:t>
+      </w:r>
+      <w:proofErr w:type="spellEnd"/>
       <w:r>
         <w:t>.”</w:t>
       </w:r>
@@ -4814,6 +5376,9 @@
     <w:sectPr>
       <w:footerReference w:type="even" r:id="rId7"/>
       <w:footerReference w:type="default" r:id="rId8"/>
+      <w:endnotePr>
+        <w:numFmt w:val="decimal"/>
+      </w:endnotePr>
       <w:pgSz w:w="11906" w:h="16838"/>
       <w:pgMar w:top="1440" w:right="1440" w:bottom="1440" w:left="1440" w:header="708" w:footer="708" w:gutter="0"/>
       <w:cols w:space="708"/>
@@ -4876,7 +5441,23 @@
         <w:t>History of the Human Sciences</w:t>
       </w:r>
       <w:r>
-        <w:t xml:space="preserve"> 24, no. 2 (2011): 120–37; Inger Jansson and Petra Wagman, “Hannah Arendt’s Vita Activa: A Valuable Contribution to Occupational Science,” </w:t>
+        <w:t xml:space="preserve"> 24, no. 2 (2011): 120–37; Inger Jansson and Petra </w:t>
+      </w:r>
+      <w:proofErr w:type="spellStart"/>
+      <w:r>
+        <w:t>Wagman</w:t>
+      </w:r>
+      <w:proofErr w:type="spellEnd"/>
+      <w:r>
+        <w:t xml:space="preserve">, “Hannah Arendt’s Vita </w:t>
+      </w:r>
+      <w:proofErr w:type="spellStart"/>
+      <w:r>
+        <w:t>Activa</w:t>
+      </w:r>
+      <w:proofErr w:type="spellEnd"/>
+      <w:r>
+        <w:t xml:space="preserve">: A Valuable Contribution to Occupational Science,” </w:t>
       </w:r>
       <w:r>
         <w:rPr>
@@ -4886,7 +5467,23 @@
         <w:t>Journal of Occupational Science</w:t>
       </w:r>
       <w:r>
-        <w:t xml:space="preserve"> 24, no. 3 (2017): 290–301; Anne-Laure Fayard, “Notes on the Meaning of Work: Labor, Work, and Action in the 21st Century,” </w:t>
+        <w:t xml:space="preserve"> 24, no. 3 (2017): 290–301; Anne-Laure </w:t>
+      </w:r>
+      <w:proofErr w:type="spellStart"/>
+      <w:r>
+        <w:t>Fayard</w:t>
+      </w:r>
+      <w:proofErr w:type="spellEnd"/>
+      <w:r>
+        <w:t xml:space="preserve">, “Notes on the Meaning of Work: </w:t>
+      </w:r>
+      <w:proofErr w:type="spellStart"/>
+      <w:r>
+        <w:t>Labor</w:t>
+      </w:r>
+      <w:proofErr w:type="spellEnd"/>
+      <w:r>
+        <w:t xml:space="preserve">, Work, and Action in the 21st Century,” </w:t>
       </w:r>
       <w:r>
         <w:rPr>
@@ -4940,7 +5537,15 @@
         <w:t>Hannah Arendt</w:t>
       </w:r>
       <w:r>
-        <w:t xml:space="preserve"> (London: Reaktion Books, 2021).</w:t>
+        <w:t xml:space="preserve"> (London: </w:t>
+      </w:r>
+      <w:proofErr w:type="spellStart"/>
+      <w:r>
+        <w:t>Reaktion</w:t>
+      </w:r>
+      <w:proofErr w:type="spellEnd"/>
+      <w:r>
+        <w:t xml:space="preserve"> Books, 2021).</w:t>
       </w:r>
       <w:r>
         <w:fldChar w:fldCharType="end"/>
@@ -4973,8 +5578,21 @@
       <w:r>
         <w:fldChar w:fldCharType="separate"/>
       </w:r>
-      <w:r>
-        <w:t xml:space="preserve">Seyla Benhabib, “Feminist Theory and Hannah Arendt’s Concept of Public Space,” </w:t>
+      <w:proofErr w:type="spellStart"/>
+      <w:r>
+        <w:t>Seyla</w:t>
+      </w:r>
+      <w:proofErr w:type="spellEnd"/>
+      <w:r>
+        <w:t xml:space="preserve"> </w:t>
+      </w:r>
+      <w:proofErr w:type="spellStart"/>
+      <w:r>
+        <w:t>Benhabib</w:t>
+      </w:r>
+      <w:proofErr w:type="spellEnd"/>
+      <w:r>
+        <w:t xml:space="preserve">, “Feminist Theory and Hannah Arendt’s Concept of Public Space,” </w:t>
       </w:r>
       <w:r>
         <w:rPr>
@@ -5169,7 +5787,15 @@
         <w:fldChar w:fldCharType="separate"/>
       </w:r>
       <w:r>
-        <w:t xml:space="preserve">Sylvie Courtine-Denamy, </w:t>
+        <w:t xml:space="preserve">Sylvie </w:t>
+      </w:r>
+      <w:proofErr w:type="spellStart"/>
+      <w:r>
+        <w:t>Courtine-Denamy</w:t>
+      </w:r>
+      <w:proofErr w:type="spellEnd"/>
+      <w:r>
+        <w:t xml:space="preserve">, </w:t>
       </w:r>
       <w:r>
         <w:rPr>
@@ -5179,7 +5805,15 @@
         <w:t>Three Women in Dark Times: Edith Stein, Hannah Arendt, Simone Weil</w:t>
       </w:r>
       <w:r>
-        <w:t>, trans. Geoffrey M. Goshgarian (Ithaca: Cornell University Press, 2001), 18.</w:t>
+        <w:t xml:space="preserve">, trans. Geoffrey M. </w:t>
+      </w:r>
+      <w:proofErr w:type="spellStart"/>
+      <w:r>
+        <w:t>Goshgarian</w:t>
+      </w:r>
+      <w:proofErr w:type="spellEnd"/>
+      <w:r>
+        <w:t xml:space="preserve"> (Ithaca: Cornell University Press, 2001), 18.</w:t>
       </w:r>
       <w:r>
         <w:fldChar w:fldCharType="end"/>
@@ -6687,7 +7321,15 @@
         <w:endnoteRef/>
       </w:r>
       <w:r>
-        <w:t xml:space="preserve"> Winham looks to</w:t>
+        <w:t xml:space="preserve"> </w:t>
+      </w:r>
+      <w:proofErr w:type="spellStart"/>
+      <w:r>
+        <w:t>Winham</w:t>
+      </w:r>
+      <w:proofErr w:type="spellEnd"/>
+      <w:r>
+        <w:t xml:space="preserve"> looks to</w:t>
       </w:r>
       <w:r>
         <w:t xml:space="preserve"> Hegel</w:t>
@@ -6705,14 +7347,31 @@
         <w:fldChar w:fldCharType="separate"/>
       </w:r>
       <w:r>
-        <w:t xml:space="preserve">Ilya Winham, “Rereading Hannah Arendt’s ‘What Is Freedom?’: Freedom as a Phenomenon of Political Virtuosity,” </w:t>
-      </w:r>
-      <w:r>
-        <w:rPr>
-          <w:i/>
-          <w:iCs/>
-        </w:rPr>
-        <w:t>Theoria: A Journal of Social and Political Theory</w:t>
+        <w:t xml:space="preserve">Ilya </w:t>
+      </w:r>
+      <w:proofErr w:type="spellStart"/>
+      <w:r>
+        <w:t>Winham</w:t>
+      </w:r>
+      <w:proofErr w:type="spellEnd"/>
+      <w:r>
+        <w:t xml:space="preserve">, “Rereading Hannah Arendt’s ‘What Is Freedom?’: Freedom as a Phenomenon of Political Virtuosity,” </w:t>
+      </w:r>
+      <w:proofErr w:type="spellStart"/>
+      <w:r>
+        <w:rPr>
+          <w:i/>
+          <w:iCs/>
+        </w:rPr>
+        <w:t>Theoria</w:t>
+      </w:r>
+      <w:proofErr w:type="spellEnd"/>
+      <w:r>
+        <w:rPr>
+          <w:i/>
+          <w:iCs/>
+        </w:rPr>
+        <w:t>: A Journal of Social and Political Theory</w:t>
       </w:r>
       <w:r>
         <w:t xml:space="preserve"> 59, no. 131 (2012): 88–101.</w:t>
@@ -7336,7 +7995,15 @@
         <w:fldChar w:fldCharType="separate"/>
       </w:r>
       <w:r>
-        <w:t xml:space="preserve">George Kateb, “Political Action: Its Nature and Advantages,” in </w:t>
+        <w:t xml:space="preserve">George </w:t>
+      </w:r>
+      <w:proofErr w:type="spellStart"/>
+      <w:r>
+        <w:t>Kateb</w:t>
+      </w:r>
+      <w:proofErr w:type="spellEnd"/>
+      <w:r>
+        <w:t xml:space="preserve">, “Political Action: Its Nature and Advantages,” in </w:t>
       </w:r>
       <w:r>
         <w:rPr>
@@ -8928,19 +9595,165 @@
         </w:rPr>
         <w:t xml:space="preserve">Dana R. Villa, </w:t>
       </w:r>
+      <w:proofErr w:type="spellStart"/>
       <w:r>
         <w:rPr>
           <w:i/>
           <w:iCs/>
           <w:lang w:val="es-ES"/>
         </w:rPr>
-        <w:t>Politics, Philosophy, Terror: Essays on the Thought of Hannah Arendt</w:t>
-      </w:r>
-      <w:r>
-        <w:rPr>
+        <w:t>Politics</w:t>
+      </w:r>
+      <w:proofErr w:type="spellEnd"/>
+      <w:r>
+        <w:rPr>
+          <w:i/>
+          <w:iCs/>
           <w:lang w:val="es-ES"/>
         </w:rPr>
-        <w:t xml:space="preserve"> (Princeton: Princeton University Press, 1999), 190.</w:t>
+        <w:t xml:space="preserve">, </w:t>
+      </w:r>
+      <w:proofErr w:type="spellStart"/>
+      <w:r>
+        <w:rPr>
+          <w:i/>
+          <w:iCs/>
+          <w:lang w:val="es-ES"/>
+        </w:rPr>
+        <w:t>Philosophy</w:t>
+      </w:r>
+      <w:proofErr w:type="spellEnd"/>
+      <w:r>
+        <w:rPr>
+          <w:i/>
+          <w:iCs/>
+          <w:lang w:val="es-ES"/>
+        </w:rPr>
+        <w:t xml:space="preserve">, Terror: </w:t>
+      </w:r>
+      <w:proofErr w:type="spellStart"/>
+      <w:r>
+        <w:rPr>
+          <w:i/>
+          <w:iCs/>
+          <w:lang w:val="es-ES"/>
+        </w:rPr>
+        <w:t>Essays</w:t>
+      </w:r>
+      <w:proofErr w:type="spellEnd"/>
+      <w:r>
+        <w:rPr>
+          <w:i/>
+          <w:iCs/>
+          <w:lang w:val="es-ES"/>
+        </w:rPr>
+        <w:t xml:space="preserve"> </w:t>
+      </w:r>
+      <w:proofErr w:type="spellStart"/>
+      <w:r>
+        <w:rPr>
+          <w:i/>
+          <w:iCs/>
+          <w:lang w:val="es-ES"/>
+        </w:rPr>
+        <w:t>on</w:t>
+      </w:r>
+      <w:proofErr w:type="spellEnd"/>
+      <w:r>
+        <w:rPr>
+          <w:i/>
+          <w:iCs/>
+          <w:lang w:val="es-ES"/>
+        </w:rPr>
+        <w:t xml:space="preserve"> </w:t>
+      </w:r>
+      <w:proofErr w:type="spellStart"/>
+      <w:r>
+        <w:rPr>
+          <w:i/>
+          <w:iCs/>
+          <w:lang w:val="es-ES"/>
+        </w:rPr>
+        <w:t>the</w:t>
+      </w:r>
+      <w:proofErr w:type="spellEnd"/>
+      <w:r>
+        <w:rPr>
+          <w:i/>
+          <w:iCs/>
+          <w:lang w:val="es-ES"/>
+        </w:rPr>
+        <w:t xml:space="preserve"> </w:t>
+      </w:r>
+      <w:proofErr w:type="spellStart"/>
+      <w:r>
+        <w:rPr>
+          <w:i/>
+          <w:iCs/>
+          <w:lang w:val="es-ES"/>
+        </w:rPr>
+        <w:t>Thought</w:t>
+      </w:r>
+      <w:proofErr w:type="spellEnd"/>
+      <w:r>
+        <w:rPr>
+          <w:i/>
+          <w:iCs/>
+          <w:lang w:val="es-ES"/>
+        </w:rPr>
+        <w:t xml:space="preserve"> </w:t>
+      </w:r>
+      <w:proofErr w:type="spellStart"/>
+      <w:r>
+        <w:rPr>
+          <w:i/>
+          <w:iCs/>
+          <w:lang w:val="es-ES"/>
+        </w:rPr>
+        <w:t>of</w:t>
+      </w:r>
+      <w:proofErr w:type="spellEnd"/>
+      <w:r>
+        <w:rPr>
+          <w:i/>
+          <w:iCs/>
+          <w:lang w:val="es-ES"/>
+        </w:rPr>
+        <w:t xml:space="preserve"> Hannah Arendt</w:t>
+      </w:r>
+      <w:r>
+        <w:rPr>
+          <w:lang w:val="es-ES"/>
+        </w:rPr>
+        <w:t xml:space="preserve"> (Princeton: Princeton </w:t>
+      </w:r>
+      <w:proofErr w:type="spellStart"/>
+      <w:r>
+        <w:rPr>
+          <w:lang w:val="es-ES"/>
+        </w:rPr>
+        <w:t>University</w:t>
+      </w:r>
+      <w:proofErr w:type="spellEnd"/>
+      <w:r>
+        <w:rPr>
+          <w:lang w:val="es-ES"/>
+        </w:rPr>
+        <w:t xml:space="preserve"> </w:t>
+      </w:r>
+      <w:proofErr w:type="spellStart"/>
+      <w:r>
+        <w:rPr>
+          <w:lang w:val="es-ES"/>
+        </w:rPr>
+        <w:t>Press</w:t>
+      </w:r>
+      <w:proofErr w:type="spellEnd"/>
+      <w:r>
+        <w:rPr>
+          <w:lang w:val="es-ES"/>
+        </w:rPr>
+        <w:t>, 1999), 190.</w:t>
       </w:r>
       <w:r>
         <w:fldChar w:fldCharType="end"/>
@@ -9027,21 +9840,193 @@
         <w:rPr>
           <w:lang w:val="es-ES"/>
         </w:rPr>
-        <w:t xml:space="preserve">Dana R. Villa, “Introduction:  The Development of Arendt’s Political Thought,” in </w:t>
-      </w:r>
-      <w:r>
-        <w:rPr>
-          <w:i/>
-          <w:iCs/>
+        <w:t>Dana R. Villa, “</w:t>
+      </w:r>
+      <w:proofErr w:type="spellStart"/>
+      <w:r>
+        <w:rPr>
           <w:lang w:val="es-ES"/>
         </w:rPr>
-        <w:t>The Cambridge Companion to Hannah Arendt</w:t>
-      </w:r>
+        <w:t>Introduction</w:t>
+      </w:r>
+      <w:proofErr w:type="spellEnd"/>
       <w:r>
         <w:rPr>
           <w:lang w:val="es-ES"/>
         </w:rPr>
-        <w:t xml:space="preserve"> (Cambridge: Cambridge University Press, 2001), 8.</w:t>
+        <w:t xml:space="preserve">:  </w:t>
+      </w:r>
+      <w:proofErr w:type="spellStart"/>
+      <w:r>
+        <w:rPr>
+          <w:lang w:val="es-ES"/>
+        </w:rPr>
+        <w:t>The</w:t>
+      </w:r>
+      <w:proofErr w:type="spellEnd"/>
+      <w:r>
+        <w:rPr>
+          <w:lang w:val="es-ES"/>
+        </w:rPr>
+        <w:t xml:space="preserve"> </w:t>
+      </w:r>
+      <w:proofErr w:type="spellStart"/>
+      <w:r>
+        <w:rPr>
+          <w:lang w:val="es-ES"/>
+        </w:rPr>
+        <w:t>Development</w:t>
+      </w:r>
+      <w:proofErr w:type="spellEnd"/>
+      <w:r>
+        <w:rPr>
+          <w:lang w:val="es-ES"/>
+        </w:rPr>
+        <w:t xml:space="preserve"> </w:t>
+      </w:r>
+      <w:proofErr w:type="spellStart"/>
+      <w:r>
+        <w:rPr>
+          <w:lang w:val="es-ES"/>
+        </w:rPr>
+        <w:t>of</w:t>
+      </w:r>
+      <w:proofErr w:type="spellEnd"/>
+      <w:r>
+        <w:rPr>
+          <w:lang w:val="es-ES"/>
+        </w:rPr>
+        <w:t xml:space="preserve"> </w:t>
+      </w:r>
+      <w:proofErr w:type="spellStart"/>
+      <w:r>
+        <w:rPr>
+          <w:lang w:val="es-ES"/>
+        </w:rPr>
+        <w:t>Arendt’s</w:t>
+      </w:r>
+      <w:proofErr w:type="spellEnd"/>
+      <w:r>
+        <w:rPr>
+          <w:lang w:val="es-ES"/>
+        </w:rPr>
+        <w:t xml:space="preserve"> </w:t>
+      </w:r>
+      <w:proofErr w:type="spellStart"/>
+      <w:r>
+        <w:rPr>
+          <w:lang w:val="es-ES"/>
+        </w:rPr>
+        <w:t>Political</w:t>
+      </w:r>
+      <w:proofErr w:type="spellEnd"/>
+      <w:r>
+        <w:rPr>
+          <w:lang w:val="es-ES"/>
+        </w:rPr>
+        <w:t xml:space="preserve"> </w:t>
+      </w:r>
+      <w:proofErr w:type="spellStart"/>
+      <w:r>
+        <w:rPr>
+          <w:lang w:val="es-ES"/>
+        </w:rPr>
+        <w:t>Thought</w:t>
+      </w:r>
+      <w:proofErr w:type="spellEnd"/>
+      <w:r>
+        <w:rPr>
+          <w:lang w:val="es-ES"/>
+        </w:rPr>
+        <w:t xml:space="preserve">,” in </w:t>
+      </w:r>
+      <w:proofErr w:type="spellStart"/>
+      <w:r>
+        <w:rPr>
+          <w:i/>
+          <w:iCs/>
+          <w:lang w:val="es-ES"/>
+        </w:rPr>
+        <w:t>The</w:t>
+      </w:r>
+      <w:proofErr w:type="spellEnd"/>
+      <w:r>
+        <w:rPr>
+          <w:i/>
+          <w:iCs/>
+          <w:lang w:val="es-ES"/>
+        </w:rPr>
+        <w:t xml:space="preserve"> Cambridge </w:t>
+      </w:r>
+      <w:proofErr w:type="spellStart"/>
+      <w:r>
+        <w:rPr>
+          <w:i/>
+          <w:iCs/>
+          <w:lang w:val="es-ES"/>
+        </w:rPr>
+        <w:t>Companion</w:t>
+      </w:r>
+      <w:proofErr w:type="spellEnd"/>
+      <w:r>
+        <w:rPr>
+          <w:i/>
+          <w:iCs/>
+          <w:lang w:val="es-ES"/>
+        </w:rPr>
+        <w:t xml:space="preserve"> </w:t>
+      </w:r>
+      <w:proofErr w:type="spellStart"/>
+      <w:r>
+        <w:rPr>
+          <w:i/>
+          <w:iCs/>
+          <w:lang w:val="es-ES"/>
+        </w:rPr>
+        <w:t>to</w:t>
+      </w:r>
+      <w:proofErr w:type="spellEnd"/>
+      <w:r>
+        <w:rPr>
+          <w:i/>
+          <w:iCs/>
+          <w:lang w:val="es-ES"/>
+        </w:rPr>
+        <w:t xml:space="preserve"> Hannah Arendt</w:t>
+      </w:r>
+      <w:r>
+        <w:rPr>
+          <w:lang w:val="es-ES"/>
+        </w:rPr>
+        <w:t xml:space="preserve"> (Cambridge: Cambridge </w:t>
+      </w:r>
+      <w:proofErr w:type="spellStart"/>
+      <w:r>
+        <w:rPr>
+          <w:lang w:val="es-ES"/>
+        </w:rPr>
+        <w:t>University</w:t>
+      </w:r>
+      <w:proofErr w:type="spellEnd"/>
+      <w:r>
+        <w:rPr>
+          <w:lang w:val="es-ES"/>
+        </w:rPr>
+        <w:t xml:space="preserve"> </w:t>
+      </w:r>
+      <w:proofErr w:type="spellStart"/>
+      <w:r>
+        <w:rPr>
+          <w:lang w:val="es-ES"/>
+        </w:rPr>
+        <w:t>Press</w:t>
+      </w:r>
+      <w:proofErr w:type="spellEnd"/>
+      <w:r>
+        <w:rPr>
+          <w:lang w:val="es-ES"/>
+        </w:rPr>
+        <w:t>, 2001), 8.</w:t>
       </w:r>
       <w:r>
         <w:fldChar w:fldCharType="end"/>
@@ -9172,20 +10157,188 @@
         <w:rPr>
           <w:lang w:val="es-ES"/>
         </w:rPr>
-        <w:t xml:space="preserve">Shmuel Lederman, “Philosophy, Politics and Participatory Democracy in Hannah Arendt’s Political Thought,” </w:t>
-      </w:r>
-      <w:r>
-        <w:rPr>
-          <w:i/>
-          <w:iCs/>
+        <w:t xml:space="preserve">Shmuel </w:t>
+      </w:r>
+      <w:proofErr w:type="spellStart"/>
+      <w:r>
+        <w:rPr>
           <w:lang w:val="es-ES"/>
         </w:rPr>
-        <w:t>History of Political Thought</w:t>
-      </w:r>
+        <w:t>Lederman</w:t>
+      </w:r>
+      <w:proofErr w:type="spellEnd"/>
       <w:r>
         <w:rPr>
           <w:lang w:val="es-ES"/>
         </w:rPr>
+        <w:t>, “</w:t>
+      </w:r>
+      <w:proofErr w:type="spellStart"/>
+      <w:r>
+        <w:rPr>
+          <w:lang w:val="es-ES"/>
+        </w:rPr>
+        <w:t>Philosophy</w:t>
+      </w:r>
+      <w:proofErr w:type="spellEnd"/>
+      <w:r>
+        <w:rPr>
+          <w:lang w:val="es-ES"/>
+        </w:rPr>
+        <w:t xml:space="preserve">, </w:t>
+      </w:r>
+      <w:proofErr w:type="spellStart"/>
+      <w:r>
+        <w:rPr>
+          <w:lang w:val="es-ES"/>
+        </w:rPr>
+        <w:t>Politics</w:t>
+      </w:r>
+      <w:proofErr w:type="spellEnd"/>
+      <w:r>
+        <w:rPr>
+          <w:lang w:val="es-ES"/>
+        </w:rPr>
+        <w:t xml:space="preserve"> and </w:t>
+      </w:r>
+      <w:proofErr w:type="spellStart"/>
+      <w:r>
+        <w:rPr>
+          <w:lang w:val="es-ES"/>
+        </w:rPr>
+        <w:t>Participatory</w:t>
+      </w:r>
+      <w:proofErr w:type="spellEnd"/>
+      <w:r>
+        <w:rPr>
+          <w:lang w:val="es-ES"/>
+        </w:rPr>
+        <w:t xml:space="preserve"> </w:t>
+      </w:r>
+      <w:proofErr w:type="spellStart"/>
+      <w:r>
+        <w:rPr>
+          <w:lang w:val="es-ES"/>
+        </w:rPr>
+        <w:t>Democracy</w:t>
+      </w:r>
+      <w:proofErr w:type="spellEnd"/>
+      <w:r>
+        <w:rPr>
+          <w:lang w:val="es-ES"/>
+        </w:rPr>
+        <w:t xml:space="preserve"> in Hannah </w:t>
+      </w:r>
+      <w:proofErr w:type="spellStart"/>
+      <w:r>
+        <w:rPr>
+          <w:lang w:val="es-ES"/>
+        </w:rPr>
+        <w:t>Arendt’s</w:t>
+      </w:r>
+      <w:proofErr w:type="spellEnd"/>
+      <w:r>
+        <w:rPr>
+          <w:lang w:val="es-ES"/>
+        </w:rPr>
+        <w:t xml:space="preserve"> </w:t>
+      </w:r>
+      <w:proofErr w:type="spellStart"/>
+      <w:r>
+        <w:rPr>
+          <w:lang w:val="es-ES"/>
+        </w:rPr>
+        <w:t>Political</w:t>
+      </w:r>
+      <w:proofErr w:type="spellEnd"/>
+      <w:r>
+        <w:rPr>
+          <w:lang w:val="es-ES"/>
+        </w:rPr>
+        <w:t xml:space="preserve"> </w:t>
+      </w:r>
+      <w:proofErr w:type="spellStart"/>
+      <w:r>
+        <w:rPr>
+          <w:lang w:val="es-ES"/>
+        </w:rPr>
+        <w:t>Thought</w:t>
+      </w:r>
+      <w:proofErr w:type="spellEnd"/>
+      <w:r>
+        <w:rPr>
+          <w:lang w:val="es-ES"/>
+        </w:rPr>
+        <w:t xml:space="preserve">,” </w:t>
+      </w:r>
+      <w:proofErr w:type="spellStart"/>
+      <w:r>
+        <w:rPr>
+          <w:i/>
+          <w:iCs/>
+          <w:lang w:val="es-ES"/>
+        </w:rPr>
+        <w:t>History</w:t>
+      </w:r>
+      <w:proofErr w:type="spellEnd"/>
+      <w:r>
+        <w:rPr>
+          <w:i/>
+          <w:iCs/>
+          <w:lang w:val="es-ES"/>
+        </w:rPr>
+        <w:t xml:space="preserve"> </w:t>
+      </w:r>
+      <w:proofErr w:type="spellStart"/>
+      <w:r>
+        <w:rPr>
+          <w:i/>
+          <w:iCs/>
+          <w:lang w:val="es-ES"/>
+        </w:rPr>
+        <w:t>of</w:t>
+      </w:r>
+      <w:proofErr w:type="spellEnd"/>
+      <w:r>
+        <w:rPr>
+          <w:i/>
+          <w:iCs/>
+          <w:lang w:val="es-ES"/>
+        </w:rPr>
+        <w:t xml:space="preserve"> </w:t>
+      </w:r>
+      <w:proofErr w:type="spellStart"/>
+      <w:r>
+        <w:rPr>
+          <w:i/>
+          <w:iCs/>
+          <w:lang w:val="es-ES"/>
+        </w:rPr>
+        <w:t>Political</w:t>
+      </w:r>
+      <w:proofErr w:type="spellEnd"/>
+      <w:r>
+        <w:rPr>
+          <w:i/>
+          <w:iCs/>
+          <w:lang w:val="es-ES"/>
+        </w:rPr>
+        <w:t xml:space="preserve"> </w:t>
+      </w:r>
+      <w:proofErr w:type="spellStart"/>
+      <w:r>
+        <w:rPr>
+          <w:i/>
+          <w:iCs/>
+          <w:lang w:val="es-ES"/>
+        </w:rPr>
+        <w:t>Thought</w:t>
+      </w:r>
+      <w:proofErr w:type="spellEnd"/>
+      <w:r>
+        <w:rPr>
+          <w:lang w:val="es-ES"/>
+        </w:rPr>
         <w:t xml:space="preserve"> 37, no. 3 (2016): 508.</w:t>
       </w:r>
       <w:r>
@@ -9225,11 +10378,61 @@
       <w:r>
         <w:fldChar w:fldCharType="separate"/>
       </w:r>
+      <w:proofErr w:type="spellStart"/>
       <w:r>
         <w:rPr>
           <w:lang w:val="es-ES"/>
         </w:rPr>
-        <w:t>Voice, “Labour, Work and Action,” 48.</w:t>
+        <w:t>Voice</w:t>
+      </w:r>
+      <w:proofErr w:type="spellEnd"/>
+      <w:r>
+        <w:rPr>
+          <w:lang w:val="es-ES"/>
+        </w:rPr>
+        <w:t>, “</w:t>
+      </w:r>
+      <w:proofErr w:type="spellStart"/>
+      <w:r>
+        <w:rPr>
+          <w:lang w:val="es-ES"/>
+        </w:rPr>
+        <w:t>Labour</w:t>
+      </w:r>
+      <w:proofErr w:type="spellEnd"/>
+      <w:r>
+        <w:rPr>
+          <w:lang w:val="es-ES"/>
+        </w:rPr>
+        <w:t xml:space="preserve">, </w:t>
+      </w:r>
+      <w:proofErr w:type="spellStart"/>
+      <w:r>
+        <w:rPr>
+          <w:lang w:val="es-ES"/>
+        </w:rPr>
+        <w:t>Work</w:t>
+      </w:r>
+      <w:proofErr w:type="spellEnd"/>
+      <w:r>
+        <w:rPr>
+          <w:lang w:val="es-ES"/>
+        </w:rPr>
+        <w:t xml:space="preserve"> and </w:t>
+      </w:r>
+      <w:proofErr w:type="spellStart"/>
+      <w:r>
+        <w:rPr>
+          <w:lang w:val="es-ES"/>
+        </w:rPr>
+        <w:t>Action</w:t>
+      </w:r>
+      <w:proofErr w:type="spellEnd"/>
+      <w:r>
+        <w:rPr>
+          <w:lang w:val="es-ES"/>
+        </w:rPr>
+        <w:t>,” 48.</w:t>
       </w:r>
       <w:r>
         <w:fldChar w:fldCharType="end"/>
@@ -10180,7 +11383,15 @@
         <w:fldChar w:fldCharType="separate"/>
       </w:r>
       <w:r>
-        <w:t xml:space="preserve">Albrecht Wellmer, “Arendt on Revolution,” in </w:t>
+        <w:t xml:space="preserve">Albrecht </w:t>
+      </w:r>
+      <w:proofErr w:type="spellStart"/>
+      <w:r>
+        <w:t>Wellmer</w:t>
+      </w:r>
+      <w:proofErr w:type="spellEnd"/>
+      <w:r>
+        <w:t xml:space="preserve">, “Arendt on Revolution,” in </w:t>
       </w:r>
       <w:r>
         <w:rPr>
@@ -10483,11 +11694,6 @@
         <w:docPartUnique/>
       </w:docPartObj>
     </w:sdtPr>
-    <w:sdtEndPr>
-      <w:rPr>
-        <w:rStyle w:val="PageNumber"/>
-      </w:rPr>
-    </w:sdtEndPr>
     <w:sdtContent>
       <w:p>
         <w:pPr>
@@ -10540,11 +11746,6 @@
         <w:docPartUnique/>
       </w:docPartObj>
     </w:sdtPr>
-    <w:sdtEndPr>
-      <w:rPr>
-        <w:rStyle w:val="PageNumber"/>
-      </w:rPr>
-    </w:sdtEndPr>
     <w:sdtContent>
       <w:p>
         <w:pPr>

</xml_diff>